<commit_message>
Ostateczna wersja testów akceptacyjnych.
</commit_message>
<xml_diff>
--- a/Docs/Projekt zespołowy testy akceptacyjne bobkob kujawskip.docx
+++ b/Docs/Projekt zespołowy testy akceptacyjne bobkob kujawskip.docx
@@ -638,8 +638,6 @@
               </w:rPr>
               <w:t>01-07</w:t>
             </w:r>
-            <w:bookmarkStart w:id="0" w:name="_GoBack"/>
-            <w:bookmarkEnd w:id="0"/>
           </w:p>
         </w:tc>
       </w:tr>
@@ -855,11 +853,24 @@
     </w:p>
     <w:p>
       <w:r>
-        <w:t>Funkcjonalność niezaimplementowana.</w:t>
-      </w:r>
-      <w:r>
-        <w:br/>
-        <w:t>Wynik testu: negatywny.</w:t>
+        <w:t>Po kliknięciu prawym przyciskiem myszy na wykresie pojawia się opcja zapisania go do pliku *.png. Potwierdzono zgodność zapisanego obrazu z wykresem wyświetlanym w aplikacji.</w:t>
+      </w:r>
+      <w:r>
+        <w:br/>
+      </w:r>
+      <w:r>
+        <w:t xml:space="preserve">Wynik testu: </w:t>
+      </w:r>
+      <w:r>
+        <w:t>p</w:t>
+      </w:r>
+      <w:bookmarkStart w:id="0" w:name="_GoBack"/>
+      <w:bookmarkEnd w:id="0"/>
+      <w:r>
+        <w:t>ozytywny</w:t>
+      </w:r>
+      <w:r>
+        <w:t>.</w:t>
       </w:r>
     </w:p>
     <w:p>

</xml_diff>

<commit_message>
Uzupełnienie dokumentacji o specyfikację komputera wydziałowego
</commit_message>
<xml_diff>
--- a/Docs/Projekt zespołowy testy akceptacyjne bobkob kujawskip.docx
+++ b/Docs/Projekt zespołowy testy akceptacyjne bobkob kujawskip.docx
@@ -18,15 +18,7 @@
       </w:pPr>
       <w:bookmarkStart w:id="0" w:name="_Toc440000919"/>
       <w:r>
-        <w:t xml:space="preserve">Błażej </w:t>
-      </w:r>
-      <w:proofErr w:type="spellStart"/>
-      <w:r>
-        <w:t>Bobko</w:t>
-      </w:r>
-      <w:proofErr w:type="spellEnd"/>
-      <w:r>
-        <w:t xml:space="preserve"> i Patryk Kujawski</w:t>
+        <w:t>Błażej Bobko i Patryk Kujawski</w:t>
       </w:r>
       <w:bookmarkEnd w:id="0"/>
       <w:r>
@@ -36,6 +28,13 @@
     <w:p/>
     <w:sdt>
       <w:sdtPr>
+        <w:rPr>
+          <w:rFonts w:asciiTheme="minorHAnsi" w:eastAsiaTheme="minorHAnsi" w:hAnsiTheme="minorHAnsi" w:cstheme="minorBidi"/>
+          <w:color w:val="auto"/>
+          <w:sz w:val="22"/>
+          <w:szCs w:val="22"/>
+          <w:lang w:eastAsia="en-US"/>
+        </w:rPr>
         <w:id w:val="2070527686"/>
         <w:docPartObj>
           <w:docPartGallery w:val="Table of Contents"/>
@@ -44,13 +43,8 @@
       </w:sdtPr>
       <w:sdtEndPr>
         <w:rPr>
-          <w:rFonts w:asciiTheme="minorHAnsi" w:eastAsiaTheme="minorHAnsi" w:hAnsiTheme="minorHAnsi" w:cstheme="minorBidi"/>
           <w:b/>
           <w:bCs/>
-          <w:color w:val="auto"/>
-          <w:sz w:val="22"/>
-          <w:szCs w:val="22"/>
-          <w:lang w:eastAsia="en-US"/>
         </w:rPr>
       </w:sdtEndPr>
       <w:sdtContent>
@@ -495,13 +489,8 @@
           </w:tcPr>
           <w:p>
             <w:r>
-              <w:t xml:space="preserve">Patryk Kujawski, Błażej </w:t>
-            </w:r>
-            <w:proofErr w:type="spellStart"/>
-            <w:r>
-              <w:t>Bobko</w:t>
-            </w:r>
-            <w:proofErr w:type="spellEnd"/>
+              <w:t>Patryk Kujawski, Błażej Bobko</w:t>
+            </w:r>
           </w:p>
         </w:tc>
       </w:tr>
@@ -564,15 +553,7 @@
               <w:t>e</w:t>
             </w:r>
             <w:r>
-              <w:t xml:space="preserve"> </w:t>
-            </w:r>
-            <w:proofErr w:type="spellStart"/>
-            <w:r>
-              <w:t>bobkob</w:t>
-            </w:r>
-            <w:proofErr w:type="spellEnd"/>
-            <w:r>
-              <w:t xml:space="preserve"> kujawskip.docx</w:t>
+              <w:t xml:space="preserve"> bobkob kujawskip.docx</w:t>
             </w:r>
           </w:p>
         </w:tc>
@@ -896,519 +877,481 @@
         <w:tab/>
         <w:t>1.1. Przeprowadzenie symulacji</w:t>
       </w:r>
+    </w:p>
+    <w:p>
+      <w:r>
+        <w:tab/>
+      </w:r>
+      <w:r>
+        <w:tab/>
+        <w:t>1.1.1. Wsparcie wielowątkowości</w:t>
+      </w:r>
+    </w:p>
+    <w:p>
+      <w:r>
+        <w:t>W procesie programowania wykorzystano bibliotekę System.Threading.Tasks .</w:t>
+      </w:r>
+      <w:r>
+        <w:br/>
+        <w:t>Wynik testu: pozytywny.</w:t>
+      </w:r>
+    </w:p>
+    <w:p>
+      <w:r>
+        <w:tab/>
+      </w:r>
+      <w:r>
+        <w:tab/>
+        <w:t>1.1.2. Możliwość przeprowadzania symulacji na torusie</w:t>
+      </w:r>
+    </w:p>
+    <w:p>
+      <w:r>
+        <w:t>Po wybraniu w oknie głównym z listy dostępnych geometrii obliczeń opcji „Torus” powoduje wykonywanie obliczeń automatu komórkowego tak, jakby prawe skrajne komórki stykały się z lewymi skrajnymi oraz analogicznie dla górnych skrajnych i dolnych skrajnych. Graficzna reprezentacja automatu komórkowego potwierdza „rozrost” strategii z jednej strony automatu na drugą poprzez krawę</w:t>
+      </w:r>
+      <w:r>
+        <w:t>dź.</w:t>
+      </w:r>
+      <w:r>
+        <w:br/>
+        <w:t>Wynik testu: pozytywny.</w:t>
+      </w:r>
+    </w:p>
+    <w:p>
+      <w:r>
+        <w:tab/>
+      </w:r>
+      <w:r>
+        <w:tab/>
+        <w:t>1.1.3. Implementacja symulacji dla sąsiesiedztw Moore'a i von Neumanna</w:t>
+      </w:r>
+    </w:p>
+    <w:p>
+      <w:r>
+        <w:t>Wybranie odpowiedniego sąsiedztwa z listy dostępnych sąsiedztw w oknie głównym skutkuje zdefiniowaniem rozpatrywania sąsiedztwa na potrzeby obliczeń automatu komórkowego. Na grafikach przedstawiają</w:t>
+      </w:r>
+      <w:r>
+        <w:t>cych stany widać różnicę między kształtami powstającymi w trakcie obliczeń w zależności od wybranego sąsiedztwa.</w:t>
+      </w:r>
+      <w:r>
+        <w:br/>
+        <w:t>Wynik testu: pozytywny.</w:t>
+      </w:r>
+    </w:p>
+    <w:p>
+      <w:r>
+        <w:tab/>
+      </w:r>
+      <w:r>
+        <w:tab/>
+        <w:t>1.1.4. Wykrywanie ustabilizowania układu</w:t>
+      </w:r>
+      <w:r>
+        <w:br/>
+        <w:t>Gdy automat komórkowy ustabilizuje się (osiągnie układ komórek, który wystąpił już wcześniej w toku obliczeń) wyświetlany jest komunikat o ustabilizowaniu układu.</w:t>
+      </w:r>
+      <w:r>
+        <w:br/>
+        <w:t>Wynik testu: pozytywny.</w:t>
+      </w:r>
+    </w:p>
+    <w:p>
+      <w:r>
+        <w:tab/>
+        <w:t>1.2. Wyświetlenie stanu automatu w przejrzystej kolorystyce</w:t>
+      </w:r>
+    </w:p>
+    <w:p>
+      <w:r>
+        <w:t xml:space="preserve">Aktualny układ komórek automatu jest wyświetlany w oknie obliczenia. W oknie głównym przy pomocy menu opcji można wybrać paletę kolorystyczną, która będzie dla użytkownika najbardziej </w:t>
+      </w:r>
+      <w:r>
+        <w:lastRenderedPageBreak/>
+        <w:t>przejrzysta.</w:t>
+      </w:r>
+      <w:r>
+        <w:br/>
+        <w:t>Wynik testu: pozytywny.</w:t>
+      </w:r>
+    </w:p>
+    <w:p>
+      <w:r>
+        <w:tab/>
+        <w:t>1.3. Włączanie i wyłączanie symulacji (wraz z obliczeniami)</w:t>
+      </w:r>
+    </w:p>
+    <w:p>
+      <w:r>
+        <w:t>W menu obliczeń można uruchomić symulację automatu przy pomocy przycisku „Start”. Jest on wtedy zastępowany przyciskiem „Stop”, którego kliknięcie powoduje zatrzymanie symulacji po zakończeniu obliczania aktualnie wykonywanego kroku automatu.</w:t>
+      </w:r>
+      <w:r>
+        <w:br/>
+        <w:t>Wynik testu: pozytywny.</w:t>
+      </w:r>
+    </w:p>
+    <w:p>
+      <w:r>
+        <w:tab/>
+        <w:t>1.4. Kontrola prędkości symulacji</w:t>
+      </w:r>
+    </w:p>
+    <w:p>
+      <w:r>
+        <w:t>W oknie obliczenia znajduje się suwak, który pozwala kontrolować minimalny czas pomiędzy odświeżeniami wizualizacji układu komórek.</w:t>
+      </w:r>
+      <w:r>
+        <w:br/>
+        <w:t>Wynik testu: pozytywny.</w:t>
+      </w:r>
+    </w:p>
+    <w:p>
+      <w:r>
+        <w:tab/>
+        <w:t>1.5. Wyświetlanie danych na wykresach</w:t>
+      </w:r>
+    </w:p>
+    <w:p>
+      <w:r>
+        <w:t>W oknie obliczenia wyświetlane są wykresy. Z każdym krokiem automatu są one uaktualniane o nowe dane.</w:t>
+      </w:r>
+      <w:r>
+        <w:br/>
+        <w:t>Wynik testu: pozytywny.</w:t>
+      </w:r>
+    </w:p>
+    <w:p>
+      <w:r>
+        <w:tab/>
+        <w:t>1.6. Interakcje z wykresami:</w:t>
+      </w:r>
+    </w:p>
+    <w:p>
+      <w:r>
+        <w:tab/>
+      </w:r>
+      <w:r>
+        <w:tab/>
+        <w:t>1.6.1. Przybliżanie</w:t>
+      </w:r>
+    </w:p>
+    <w:p>
+      <w:r>
+        <w:t>Kółko myszy pozwal</w:t>
+      </w:r>
+      <w:r>
+        <w:t>a przybliżać lub oddalać wykres.</w:t>
+      </w:r>
+      <w:r>
+        <w:br/>
+        <w:t>Wynik testu: pozytywny.</w:t>
+      </w:r>
+    </w:p>
+    <w:p>
+      <w:r>
+        <w:tab/>
+      </w:r>
+      <w:r>
+        <w:tab/>
+        <w:t>1.6.2. Modyfikacja ustawie</w:t>
+      </w:r>
+      <w:r>
+        <w:t>ń wyświetlania wykresu – kolory</w:t>
+      </w:r>
+    </w:p>
+    <w:p>
+      <w:r>
+        <w:t>Kolory na wykresach odpowiadają wybranej w opcjach palecie kolorystycznej.</w:t>
+      </w:r>
+      <w:r>
+        <w:br/>
+        <w:t>Wynik testu: pozytywny.</w:t>
+      </w:r>
+    </w:p>
+    <w:p>
+      <w:r>
+        <w:tab/>
+      </w:r>
+      <w:r>
+        <w:tab/>
+        <w:t>1.6.3. Zapisywanie wykresów do pliku graficznego</w:t>
+      </w:r>
+    </w:p>
+    <w:p>
+      <w:r>
+        <w:t>Po kliknięciu prawym przyciskiem myszy na wykresie pojawia się opcja zapisania go do pliku *.png. Potwierdzono zgodność zapisanego obrazu z wykresem wyświetlanym w aplikacji.</w:t>
+      </w:r>
+      <w:r>
+        <w:br/>
+      </w:r>
+      <w:r>
+        <w:t xml:space="preserve">Wynik testu: </w:t>
+      </w:r>
+      <w:r>
+        <w:t>pozytywny</w:t>
+      </w:r>
+      <w:r>
+        <w:t>.</w:t>
+      </w:r>
+    </w:p>
+    <w:p>
+      <w:r>
+        <w:tab/>
+        <w:t>1.7. Możli</w:t>
+      </w:r>
+      <w:r>
+        <w:t>w</w:t>
+      </w:r>
+      <w:r>
+        <w:t>ość wyświetlenia poprzednich stanów automatu</w:t>
+      </w:r>
+    </w:p>
+    <w:p>
+      <w:r>
+        <w:t>W oknie obliczeń znajduje się suwak, którego pozycja odpowiada aktualnie wyświetlanemu krokowi automatu. Przesunięcie go powoduje przeładowanie obrazka i wyświetlenie układu komórek z kroku automatu odpowiadającego pozycji suwaka.</w:t>
+      </w:r>
+      <w:r>
+        <w:br/>
+        <w:t>Wynik testu: pozytywny.</w:t>
+      </w:r>
+    </w:p>
+    <w:p>
+      <w:r>
+        <w:t>2.  Generowanie warunków początkowych symulacji</w:t>
+      </w:r>
+    </w:p>
+    <w:p>
+      <w:r>
+        <w:tab/>
+        <w:t>2.1. Generowanie losowego układu początkowego o zadanym rozmiarze</w:t>
+      </w:r>
+    </w:p>
+    <w:p>
+      <w:r>
+        <w:t>Kliknięcie przycisku „Losowy” powoduje wygenerowanie automatu o zadanym rozmiarze i wypełnienie go komórkami o losowych strategiach.</w:t>
+      </w:r>
+      <w:r>
+        <w:br/>
+        <w:t>Wynik testu: pozytywny.</w:t>
+      </w:r>
+    </w:p>
+    <w:p>
+      <w:r>
+        <w:tab/>
+        <w:t>2.2. Wybór spośród istniejących układów początkowych</w:t>
+      </w:r>
+    </w:p>
+    <w:p>
+      <w:r>
+        <w:lastRenderedPageBreak/>
+        <w:t>Wybór układu z listy dostępnych układów w oknie wyboru układu początkowego powoduje wygenerowanie tego układu w zadanym przy pomocy suwaka rozmiarze.</w:t>
+      </w:r>
+      <w:r>
+        <w:br/>
+        <w:t>Wynik testu: pozytywny.</w:t>
+      </w:r>
+    </w:p>
+    <w:p>
+      <w:r>
+        <w:tab/>
+        <w:t>2.3. Wczytanie układu początkowego z pliku</w:t>
+      </w:r>
+    </w:p>
+    <w:p>
+      <w:r>
+        <w:t>Kliknięcie przycisku „wczytaj” w oknie wyboru układu początkowego pozwala wybrać plik *.cic, na podstawie którego generowany jest układ początkowy.</w:t>
+      </w:r>
+      <w:r>
+        <w:br/>
+        <w:t>Wynik testu: pozytywny.</w:t>
+      </w:r>
+    </w:p>
+    <w:p>
+      <w:r>
+        <w:tab/>
+        <w:t xml:space="preserve">2.4. Możliwość modyfikacji układu - zmiana komórki, zmiana wszystkich komórek o zadanym </w:t>
+      </w:r>
+      <w:r>
+        <w:tab/>
+      </w:r>
+      <w:r>
+        <w:tab/>
+        <w:t>kolorze</w:t>
+      </w:r>
+    </w:p>
+    <w:p>
+      <w:r>
+        <w:t xml:space="preserve">W oknie wyboru układu początkowego, po wygenerowaniu układu można go modyfikować. W zależności od rodzaju modyfikacji i wybranej z listy rozwijalnej (lub legendy) aktywnej strategii kliknięcie na obrazek układu początkowego skutkuje zastąpieniem jednej (w przypadku trybu „zmiana komórki”) lub wszystkich </w:t>
+      </w:r>
+      <w:r>
+        <w:t>komórek o strategii takiej jak kliknięta (w przypadku trybu „zastąpienie koloru) komórką/ami o strategii wybranej z listy rozwijalnej.</w:t>
+      </w:r>
+      <w:r>
+        <w:br/>
+        <w:t>Wynik testu: pozytywny.</w:t>
+      </w:r>
+    </w:p>
+    <w:p>
+      <w:r>
+        <w:tab/>
+        <w:t>2.5. Możliwość zapisania zmod</w:t>
+      </w:r>
+      <w:r>
+        <w:t>yfikowanego układu początkowego</w:t>
+      </w:r>
+    </w:p>
+    <w:p>
+      <w:r>
+        <w:t>W oknie wyboru układu początkowego, po wygenerowaniu układu i kliknięciu przycisku „zapisz” otwierane jest okno zapisu do pliku typu *.cic.</w:t>
+      </w:r>
+      <w:r>
+        <w:br/>
+        <w:t>Wynik testu: pozytywny.</w:t>
+      </w:r>
+    </w:p>
+    <w:p>
+      <w:r>
+        <w:tab/>
+        <w:t>2.6. Możliwość zapisania stanu automatu jako układu początkowego</w:t>
+      </w:r>
+    </w:p>
+    <w:p>
+      <w:r>
+        <w:t>W oknie obliczeń po kliknięciu prawym przyciskiem myszy na wizualizacji automatu pokazuje się menu rozwijalne. Jedną z opcji jest zapis aktualnie wyświetlonego stanu do pliku typu *.cic.</w:t>
+      </w:r>
+    </w:p>
+    <w:p>
+      <w:r>
+        <w:tab/>
+        <w:t>2.7. Możliwość modyfikacji macierzy wypłat</w:t>
+      </w:r>
+    </w:p>
+    <w:p>
+      <w:r>
+        <w:t>W oknie głównym można zmodyfikować macierz wypłat. Potwierdzono zmiany w obliczeniach po zmianie macierzy wypłat na małych automatach.</w:t>
+      </w:r>
+      <w:r>
+        <w:br/>
+        <w:t>Wynik testu: pozytywny.</w:t>
+      </w:r>
+    </w:p>
+    <w:p>
+      <w:r>
+        <w:t>3. Ogólne</w:t>
+      </w:r>
+    </w:p>
+    <w:p>
+      <w:r>
+        <w:tab/>
+        <w:t xml:space="preserve">3.1. Działanie aplikacji na urządzeniach  o możliwościach obliczeniowych  (niezależnie od </w:t>
+      </w:r>
+      <w:r>
+        <w:tab/>
+      </w:r>
+      <w:r>
+        <w:tab/>
+        <w:t>szczegół</w:t>
+      </w:r>
+      <w:r>
+        <w:t>ó</w:t>
+      </w:r>
+      <w:r>
+        <w:t>w architektury wewnętrznej)</w:t>
+      </w:r>
+      <w:r>
+        <w:tab/>
+        <w:t xml:space="preserve">zbliżonych do komputerów wydziału MiNI </w:t>
+      </w:r>
+      <w:r>
+        <w:tab/>
+      </w:r>
+      <w:r>
+        <w:tab/>
+        <w:t>Politechniki Warszawskiej na systemie Windows 7 lub wyższym.</w:t>
+      </w:r>
+      <w:r>
+        <w:br/>
+      </w:r>
+      <w:r>
+        <w:t>Powyższe testy przeprowadzono</w:t>
+      </w:r>
+      <w:r>
+        <w:t xml:space="preserve"> na komputerze wydziałowym</w:t>
+      </w:r>
+      <w:r>
+        <w:t xml:space="preserve"> w sali 218</w:t>
+      </w:r>
+      <w:r>
+        <w:t xml:space="preserve"> oraz komputerach prywatnych o następującej specyfikacji:</w:t>
+      </w:r>
+      <w:r>
+        <w:br/>
+        <w:t>Komputer 1 – Intel Core i7-4710HQ 2.50GHz 250GHz 16GB RAM</w:t>
+      </w:r>
+      <w:r>
+        <w:br/>
+        <w:t>Komputer</w:t>
+      </w:r>
+      <w:r>
+        <w:t xml:space="preserve"> </w:t>
+      </w:r>
+      <w:r>
+        <w:t xml:space="preserve">2 – </w:t>
+      </w:r>
+      <w:r>
+        <w:rPr>
+          <w:rFonts w:ascii="Helvetica" w:hAnsi="Helvetica" w:cs="Helvetica"/>
+          <w:color w:val="141823"/>
+          <w:sz w:val="20"/>
+          <w:szCs w:val="20"/>
+          <w:shd w:val="clear" w:color="auto" w:fill="FFFFFF"/>
+        </w:rPr>
+        <w:t>Int</w:t>
+      </w:r>
+      <w:r>
+        <w:rPr>
+          <w:rFonts w:ascii="Helvetica" w:hAnsi="Helvetica" w:cs="Helvetica"/>
+          <w:color w:val="141823"/>
+          <w:sz w:val="20"/>
+          <w:szCs w:val="20"/>
+          <w:shd w:val="clear" w:color="auto" w:fill="FFFFFF"/>
+        </w:rPr>
+        <w:t>el C</w:t>
+      </w:r>
       <w:bookmarkStart w:id="2" w:name="_GoBack"/>
       <w:bookmarkEnd w:id="2"/>
-    </w:p>
-    <w:p>
-      <w:r>
-        <w:tab/>
-      </w:r>
-      <w:r>
-        <w:tab/>
-        <w:t>1.1.1. Wsparcie wielowątkowości</w:t>
-      </w:r>
-    </w:p>
-    <w:p>
-      <w:r>
-        <w:t xml:space="preserve">W procesie programowania wykorzystano bibliotekę </w:t>
-      </w:r>
-      <w:proofErr w:type="spellStart"/>
-      <w:r>
-        <w:t>System.Threading.Tasks</w:t>
-      </w:r>
-      <w:proofErr w:type="spellEnd"/>
-      <w:r>
-        <w:t xml:space="preserve"> .</w:t>
+      <w:r>
+        <w:rPr>
+          <w:rFonts w:ascii="Helvetica" w:hAnsi="Helvetica" w:cs="Helvetica"/>
+          <w:color w:val="141823"/>
+          <w:sz w:val="20"/>
+          <w:szCs w:val="20"/>
+          <w:shd w:val="clear" w:color="auto" w:fill="FFFFFF"/>
+        </w:rPr>
+        <w:t>ore i7-2600 3.20 GHz 3.20 GH</w:t>
+      </w:r>
+      <w:r>
+        <w:rPr>
+          <w:rFonts w:ascii="Helvetica" w:hAnsi="Helvetica" w:cs="Helvetica"/>
+          <w:color w:val="141823"/>
+          <w:sz w:val="20"/>
+          <w:szCs w:val="20"/>
+          <w:shd w:val="clear" w:color="auto" w:fill="FFFFFF"/>
+        </w:rPr>
+        <w:t>z</w:t>
+      </w:r>
+      <w:r>
+        <w:rPr>
+          <w:rFonts w:ascii="Helvetica" w:hAnsi="Helvetica" w:cs="Helvetica"/>
+          <w:color w:val="141823"/>
+          <w:sz w:val="20"/>
+          <w:szCs w:val="20"/>
+          <w:shd w:val="clear" w:color="auto" w:fill="FFFFFF"/>
+        </w:rPr>
+        <w:t xml:space="preserve"> 8GB RAM</w:t>
       </w:r>
       <w:r>
         <w:br/>
-        <w:t>Wynik testu: pozytywny.</w:t>
-      </w:r>
-    </w:p>
-    <w:p>
-      <w:r>
-        <w:tab/>
-      </w:r>
-      <w:r>
-        <w:tab/>
-        <w:t>1.1.2. Możliwość przeprowadzania symulacji na torusie</w:t>
-      </w:r>
-    </w:p>
-    <w:p>
-      <w:r>
-        <w:t>Po wybraniu w oknie głównym z listy dostępnych geometrii obliczeń opcji „Torus” powoduje wykonywanie obliczeń automatu komórkowego tak, jakby prawe skrajne komórki stykały się z lewymi skrajnymi oraz analogicznie dla górnych skrajnych i dolnych skrajnych. Graficzna reprezentacja automatu komórkowego potwierdza „rozrost” strategii z jednej strony automatu na drugą poprzez krawę</w:t>
-      </w:r>
-      <w:r>
-        <w:t>dź.</w:t>
-      </w:r>
-      <w:r>
-        <w:br/>
-        <w:t>Wynik testu: pozytywny.</w:t>
-      </w:r>
-    </w:p>
-    <w:p>
-      <w:r>
-        <w:tab/>
-      </w:r>
-      <w:r>
-        <w:tab/>
-        <w:t xml:space="preserve">1.1.3. Implementacja symulacji dla </w:t>
-      </w:r>
-      <w:proofErr w:type="spellStart"/>
-      <w:r>
-        <w:t>sąsiesiedztw</w:t>
-      </w:r>
-      <w:proofErr w:type="spellEnd"/>
-      <w:r>
-        <w:t xml:space="preserve"> Moore'a i von Neumanna</w:t>
-      </w:r>
-    </w:p>
-    <w:p>
-      <w:r>
-        <w:t>Wybranie odpowiedniego sąsiedztwa z listy dostępnych sąsiedztw w oknie głównym skutkuje zdefiniowaniem rozpatrywania sąsiedztwa na potrzeby obliczeń automatu komórkowego. Na grafikach przedstawiają</w:t>
-      </w:r>
-      <w:r>
-        <w:t>cych stany widać różnicę między kształtami powstającymi w trakcie obliczeń w zależności od wybranego sąsiedztwa.</w:t>
-      </w:r>
-      <w:r>
-        <w:br/>
-        <w:t>Wynik testu: pozytywny.</w:t>
-      </w:r>
-    </w:p>
-    <w:p>
-      <w:r>
-        <w:tab/>
-      </w:r>
-      <w:r>
-        <w:tab/>
-        <w:t>1.1.4. Wykrywanie ustabilizowania układu</w:t>
-      </w:r>
-      <w:r>
-        <w:br/>
-        <w:t>Gdy automat komórkowy ustabilizuje się (osiągnie układ komórek, który wystąpił już wcześniej w toku obliczeń) wyświetlany jest komunikat o ustabilizowaniu układu.</w:t>
-      </w:r>
-      <w:r>
-        <w:br/>
-        <w:t>Wynik testu: pozytywny.</w:t>
-      </w:r>
-    </w:p>
-    <w:p>
-      <w:r>
-        <w:tab/>
-        <w:t>1.2. Wyświetlenie stanu automatu w przejrzystej kolorystyce</w:t>
-      </w:r>
-    </w:p>
-    <w:p>
-      <w:r>
-        <w:t xml:space="preserve">Aktualny układ komórek automatu jest wyświetlany w oknie obliczenia. W oknie głównym przy pomocy menu opcji można wybrać paletę kolorystyczną, która będzie dla użytkownika najbardziej </w:t>
-      </w:r>
-      <w:r>
-        <w:lastRenderedPageBreak/>
-        <w:t>przejrzysta.</w:t>
-      </w:r>
-      <w:r>
-        <w:br/>
-        <w:t>Wynik testu: pozytywny.</w:t>
-      </w:r>
-    </w:p>
-    <w:p>
-      <w:r>
-        <w:tab/>
-        <w:t>1.3. Włączanie i wyłączanie symulacji (wraz z obliczeniami)</w:t>
-      </w:r>
-    </w:p>
-    <w:p>
-      <w:r>
-        <w:t>W menu obliczeń można uruchomić symulację automatu przy pomocy przycisku „Start”. Jest on wtedy zastępowany przyciskiem „Stop”, którego kliknięcie powoduje zatrzymanie symulacji po zakończeniu obliczania aktualnie wykonywanego kroku automatu.</w:t>
-      </w:r>
-      <w:r>
-        <w:br/>
-        <w:t>Wynik testu: pozytywny.</w:t>
-      </w:r>
-    </w:p>
-    <w:p>
-      <w:r>
-        <w:tab/>
-        <w:t>1.4. Kontrola prędkości symulacji</w:t>
-      </w:r>
-    </w:p>
-    <w:p>
-      <w:r>
-        <w:t xml:space="preserve">W oknie obliczenia znajduje się suwak, który pozwala kontrolować minimalny czas pomiędzy </w:t>
-      </w:r>
-      <w:proofErr w:type="spellStart"/>
-      <w:r>
-        <w:t>odświeżeniami</w:t>
-      </w:r>
-      <w:proofErr w:type="spellEnd"/>
-      <w:r>
-        <w:t xml:space="preserve"> wizualizacji układu komórek.</w:t>
-      </w:r>
-      <w:r>
-        <w:br/>
-        <w:t>Wynik testu: pozytywny.</w:t>
-      </w:r>
-    </w:p>
-    <w:p>
-      <w:r>
-        <w:tab/>
-        <w:t>1.5. Wyświetlanie danych na wykresach</w:t>
-      </w:r>
-    </w:p>
-    <w:p>
-      <w:r>
-        <w:t>W oknie obliczenia wyświetlane są wykresy. Z każdym krokiem automatu są one uaktualniane o nowe dane.</w:t>
-      </w:r>
-      <w:r>
-        <w:br/>
-        <w:t>Wynik testu: pozytywny.</w:t>
-      </w:r>
-    </w:p>
-    <w:p>
-      <w:r>
-        <w:tab/>
-        <w:t>1.6. Interakcje z wykresami:</w:t>
-      </w:r>
-    </w:p>
-    <w:p>
-      <w:r>
-        <w:tab/>
-      </w:r>
-      <w:r>
-        <w:tab/>
-        <w:t>1.6.1. Przybliżanie</w:t>
-      </w:r>
-    </w:p>
-    <w:p>
-      <w:r>
-        <w:t>Kółko myszy pozwal</w:t>
-      </w:r>
-      <w:r>
-        <w:t>a przybliżać lub oddalać wykres.</w:t>
-      </w:r>
-      <w:r>
-        <w:br/>
-        <w:t>Wynik testu: pozytywny.</w:t>
-      </w:r>
-    </w:p>
-    <w:p>
-      <w:r>
-        <w:tab/>
-      </w:r>
-      <w:r>
-        <w:tab/>
-        <w:t>1.6.2. Modyfikacja ustawie</w:t>
-      </w:r>
-      <w:r>
-        <w:t>ń wyświetlania wykresu – kolory</w:t>
-      </w:r>
-    </w:p>
-    <w:p>
-      <w:r>
-        <w:t>Kolory na wykresach odpowiadają wybranej w opcjach palecie kolorystycznej.</w:t>
-      </w:r>
-      <w:r>
-        <w:br/>
-        <w:t>Wynik testu: pozytywny.</w:t>
-      </w:r>
-    </w:p>
-    <w:p>
-      <w:r>
-        <w:tab/>
-      </w:r>
-      <w:r>
-        <w:tab/>
-        <w:t>1.6.3. Zapisywanie wykresów do pliku graficznego</w:t>
-      </w:r>
-    </w:p>
-    <w:p>
-      <w:r>
-        <w:t>Po kliknięciu prawym przyciskiem myszy na wykresie pojawia się opcja zapisania go do pliku *.</w:t>
-      </w:r>
-      <w:proofErr w:type="spellStart"/>
-      <w:r>
-        <w:t>png</w:t>
-      </w:r>
-      <w:proofErr w:type="spellEnd"/>
-      <w:r>
-        <w:t>. Potwierdzono zgodność zapisanego obrazu z wykresem wyświetlanym w aplikacji.</w:t>
-      </w:r>
-      <w:r>
-        <w:br/>
-      </w:r>
-      <w:r>
-        <w:t xml:space="preserve">Wynik testu: </w:t>
-      </w:r>
-      <w:r>
-        <w:t>pozytywny</w:t>
-      </w:r>
-      <w:r>
-        <w:t>.</w:t>
-      </w:r>
-    </w:p>
-    <w:p>
-      <w:r>
-        <w:tab/>
-        <w:t>1.7. Możli</w:t>
-      </w:r>
-      <w:r>
-        <w:t>w</w:t>
-      </w:r>
-      <w:r>
-        <w:t>ość wyświetlenia poprzednich stanów automatu</w:t>
-      </w:r>
-    </w:p>
-    <w:p>
-      <w:r>
-        <w:t>W oknie obliczeń znajduje się suwak, którego pozycja odpowiada aktualnie wyświetlanemu krokowi automatu. Przesunięcie go powoduje przeładowanie obrazka i wyświetlenie układu komórek z kroku automatu odpowiadającego pozycji suwaka.</w:t>
-      </w:r>
-      <w:r>
-        <w:br/>
-        <w:t>Wynik testu: pozytywny.</w:t>
-      </w:r>
-    </w:p>
-    <w:p>
-      <w:r>
-        <w:t>2.  Generowanie warunków początkowych symulacji</w:t>
-      </w:r>
-    </w:p>
-    <w:p>
-      <w:r>
-        <w:tab/>
-        <w:t>2.1. Generowanie losowego układu początkowego o zadanym rozmiarze</w:t>
-      </w:r>
-    </w:p>
-    <w:p>
-      <w:r>
-        <w:t>Kliknięcie przycisku „Losowy” powoduje wygenerowanie automatu o zadanym rozmiarze i wypełnienie go komórkami o losowych strategiach.</w:t>
-      </w:r>
-      <w:r>
-        <w:br/>
-        <w:t>Wynik testu: pozytywny.</w:t>
-      </w:r>
-    </w:p>
-    <w:p>
-      <w:r>
-        <w:tab/>
-        <w:t>2.2. Wybór spośród istniejących układów początkowych</w:t>
-      </w:r>
-    </w:p>
-    <w:p>
-      <w:r>
-        <w:lastRenderedPageBreak/>
-        <w:t>Wybór układu z listy dostępnych układów w oknie wyboru układu początkowego powoduje wygenerowanie tego układu w zadanym przy pomocy suwaka rozmiarze.</w:t>
-      </w:r>
-      <w:r>
-        <w:br/>
-        <w:t>Wynik testu: pozytywny.</w:t>
-      </w:r>
-    </w:p>
-    <w:p>
-      <w:r>
-        <w:tab/>
-        <w:t>2.3. Wczytanie układu początkowego z pliku</w:t>
-      </w:r>
-    </w:p>
-    <w:p>
-      <w:r>
-        <w:t>Kliknięcie przycisku „wczytaj” w oknie wyboru układu początkowego pozwala wybrać plik *.</w:t>
-      </w:r>
-      <w:proofErr w:type="spellStart"/>
-      <w:r>
-        <w:t>cic</w:t>
-      </w:r>
-      <w:proofErr w:type="spellEnd"/>
-      <w:r>
-        <w:t>, na podstawie którego generowany jest układ początkowy.</w:t>
-      </w:r>
-      <w:r>
-        <w:br/>
-        <w:t>Wynik testu: pozytywny.</w:t>
-      </w:r>
-    </w:p>
-    <w:p>
-      <w:r>
-        <w:tab/>
-        <w:t xml:space="preserve">2.4. Możliwość modyfikacji układu - zmiana komórki, zmiana wszystkich komórek o zadanym </w:t>
-      </w:r>
-      <w:r>
-        <w:tab/>
-      </w:r>
-      <w:r>
-        <w:tab/>
-        <w:t>kolorze</w:t>
-      </w:r>
-    </w:p>
-    <w:p>
-      <w:r>
-        <w:t xml:space="preserve">W oknie wyboru układu początkowego, po wygenerowaniu układu można go modyfikować. W zależności od rodzaju modyfikacji i wybranej z listy rozwijalnej (lub legendy) aktywnej strategii kliknięcie na obrazek układu początkowego skutkuje zastąpieniem jednej (w przypadku trybu „zmiana komórki”) lub wszystkich </w:t>
-      </w:r>
-      <w:r>
-        <w:t>komórek o strategii takiej jak kliknięta (w przypadku trybu „zastąpienie koloru) komórką/</w:t>
-      </w:r>
-      <w:proofErr w:type="spellStart"/>
-      <w:r>
-        <w:t>ami</w:t>
-      </w:r>
-      <w:proofErr w:type="spellEnd"/>
-      <w:r>
-        <w:t xml:space="preserve"> o strategii wybranej z listy rozwijalnej.</w:t>
-      </w:r>
-      <w:r>
-        <w:br/>
-        <w:t>Wynik testu: pozytywny.</w:t>
-      </w:r>
-    </w:p>
-    <w:p>
-      <w:r>
-        <w:tab/>
-        <w:t>2.5. Możliwość zapisania zmod</w:t>
-      </w:r>
-      <w:r>
-        <w:t>yfikowanego układu początkowego</w:t>
-      </w:r>
-    </w:p>
-    <w:p>
-      <w:r>
-        <w:t>W oknie wyboru układu początkowego, po wygenerowaniu układu i kliknięciu przycisku „zapisz” otwierane jest okno zapisu do pliku typu *.</w:t>
-      </w:r>
-      <w:proofErr w:type="spellStart"/>
-      <w:r>
-        <w:t>cic</w:t>
-      </w:r>
-      <w:proofErr w:type="spellEnd"/>
-      <w:r>
-        <w:t>.</w:t>
-      </w:r>
-      <w:r>
-        <w:br/>
-        <w:t>Wynik testu: pozytywny.</w:t>
-      </w:r>
-    </w:p>
-    <w:p>
-      <w:r>
-        <w:tab/>
-        <w:t>2.6. Możliwość zapisania stanu automatu jako układu początkowego</w:t>
-      </w:r>
-    </w:p>
-    <w:p>
-      <w:r>
-        <w:t>W oknie obliczeń po kliknięciu prawym przyciskiem myszy na wizualizacji automatu pokazuje się menu rozwijalne. Jedną z opcji jest zapis aktualnie wyświetlonego stanu do pliku typu *.</w:t>
-      </w:r>
-      <w:proofErr w:type="spellStart"/>
-      <w:r>
-        <w:t>cic</w:t>
-      </w:r>
-      <w:proofErr w:type="spellEnd"/>
-      <w:r>
-        <w:t>.</w:t>
-      </w:r>
-    </w:p>
-    <w:p>
-      <w:r>
-        <w:tab/>
-        <w:t>2.7. Możliwość modyfikacji macierzy wypłat</w:t>
-      </w:r>
-    </w:p>
-    <w:p>
-      <w:r>
-        <w:t>W oknie głównym można zmodyfikować macierz wypłat. Potwierdzono zmiany w obliczeniach po zmianie macierzy wypłat na małych automatach.</w:t>
-      </w:r>
-      <w:r>
-        <w:br/>
-        <w:t>Wynik testu: pozytywny.</w:t>
-      </w:r>
-    </w:p>
-    <w:p>
-      <w:r>
-        <w:t>3. Ogólne</w:t>
-      </w:r>
-    </w:p>
-    <w:p>
-      <w:r>
-        <w:tab/>
-        <w:t xml:space="preserve">3.1. Działanie aplikacji na urządzeniach  o możliwościach obliczeniowych  (niezależnie od </w:t>
-      </w:r>
-      <w:r>
-        <w:tab/>
-      </w:r>
-      <w:r>
-        <w:tab/>
-        <w:t>szczegół</w:t>
-      </w:r>
-      <w:r>
-        <w:t>ó</w:t>
-      </w:r>
-      <w:r>
-        <w:t>w architektury wewnętrznej)</w:t>
-      </w:r>
-      <w:r>
-        <w:tab/>
-        <w:t xml:space="preserve">zbliżonych do komputerów wydziału </w:t>
-      </w:r>
-      <w:proofErr w:type="spellStart"/>
-      <w:r>
-        <w:t>MiNI</w:t>
-      </w:r>
-      <w:proofErr w:type="spellEnd"/>
-      <w:r>
-        <w:t xml:space="preserve"> </w:t>
-      </w:r>
-      <w:r>
-        <w:tab/>
-      </w:r>
-      <w:r>
-        <w:tab/>
-        <w:t>Politechniki Warszawskiej na systemie Windows 7 lub wyższym.</w:t>
-      </w:r>
-      <w:r>
-        <w:br/>
-      </w:r>
-      <w:r>
-        <w:t>Powyższe testy przeprowadzono</w:t>
-      </w:r>
-      <w:r>
-        <w:t xml:space="preserve"> na komputerze wydziałowym</w:t>
-      </w:r>
-      <w:r>
-        <w:t xml:space="preserve"> w sali 218</w:t>
-      </w:r>
-      <w:r>
-        <w:t xml:space="preserve"> oraz komputerach prywatnych o następującej specyfikacji:</w:t>
-      </w:r>
-      <w:r>
-        <w:br/>
-        <w:t xml:space="preserve">Komputer 1 – Intel </w:t>
-      </w:r>
-      <w:proofErr w:type="spellStart"/>
-      <w:r>
-        <w:t>Core</w:t>
-      </w:r>
-      <w:proofErr w:type="spellEnd"/>
-      <w:r>
-        <w:t xml:space="preserve"> i7-4710HQ 2.50GHz 250GHz 16GB RAM</w:t>
-      </w:r>
-      <w:r>
-        <w:br/>
-        <w:t>Komputer</w:t>
-      </w:r>
-      <w:r>
-        <w:t xml:space="preserve"> </w:t>
-      </w:r>
-      <w:r>
-        <w:t>2 – Wydziałowy</w:t>
-      </w:r>
-      <w:r>
-        <w:br/>
-        <w:t xml:space="preserve">Komputer 3 – Intel </w:t>
-      </w:r>
-      <w:proofErr w:type="spellStart"/>
-      <w:r>
-        <w:t>Core</w:t>
-      </w:r>
-      <w:proofErr w:type="spellEnd"/>
-      <w:r>
-        <w:t xml:space="preserve"> </w:t>
+        <w:t xml:space="preserve">Komputer 3 – Intel Core </w:t>
       </w:r>
       <w:r>
         <w:t>i5-4200U 1.60GHz 2.30GHz 6GB RAM</w:t>
@@ -11324,6 +11267,7 @@
         <w:docPartUnique/>
       </w:docPartObj>
     </w:sdtPr>
+    <w:sdtEndPr/>
     <w:sdtContent>
       <w:p>
         <w:pPr>
@@ -11343,7 +11287,7 @@
           <w:rPr>
             <w:noProof/>
           </w:rPr>
-          <w:t>3</w:t>
+          <w:t>4</w:t>
         </w:r>
         <w:r>
           <w:fldChar w:fldCharType="end"/>
@@ -12289,7 +12233,7 @@
 </file>
 
 <file path=customXml/itemProps1.xml><?xml version="1.0" encoding="utf-8"?>
-<ds:datastoreItem xmlns:ds="http://schemas.openxmlformats.org/officeDocument/2006/customXml" ds:itemID="{28B3E84F-D2A6-4512-82BB-A3B08A87EDF6}">
+<ds:datastoreItem xmlns:ds="http://schemas.openxmlformats.org/officeDocument/2006/customXml" ds:itemID="{B6ADE7F0-DD0F-485E-A89B-DA4C36617CB4}">
   <ds:schemaRefs>
     <ds:schemaRef ds:uri="http://schemas.openxmlformats.org/officeDocument/2006/bibliography"/>
   </ds:schemaRefs>

</xml_diff>